<commit_message>
Update 3. Count the subarrays having product less than k.docx
</commit_message>
<xml_diff>
--- a/3. Count the subarrays having product less than k.docx
+++ b/3. Count the subarrays having product less than k.docx
@@ -3,8 +3,1419 @@
 <w:document xmlns:wpc="http://schemas.microsoft.com/office/word/2010/wordprocessingCanvas" xmlns:cx="http://schemas.microsoft.com/office/drawing/2014/chartex" xmlns:cx1="http://schemas.microsoft.com/office/drawing/2015/9/8/chartex" xmlns:cx2="http://schemas.microsoft.com/office/drawing/2015/10/21/chartex" xmlns:cx3="http://schemas.microsoft.com/office/drawing/2016/5/9/chartex" xmlns:cx4="http://schemas.microsoft.com/office/drawing/2016/5/10/chartex" xmlns:cx5="http://schemas.microsoft.com/office/drawing/2016/5/11/chartex" xmlns:cx6="http://schemas.microsoft.com/office/drawing/2016/5/12/chartex" xmlns:cx7="http://schemas.microsoft.com/office/drawing/2016/5/13/chartex" xmlns:cx8="http://schemas.microsoft.com/office/drawing/2016/5/14/chartex" xmlns:mc="http://schemas.openxmlformats.org/markup-compatibility/2006" xmlns:aink="http://schemas.microsoft.com/office/drawing/2016/ink" xmlns:am3d="http://schemas.microsoft.com/office/drawing/2017/model3d" xmlns:o="urn:schemas-microsoft-com:office:office" xmlns:r="http://schemas.openxmlformats.org/officeDocument/2006/relationships" xmlns:m="http://schemas.openxmlformats.org/officeDocument/2006/math" xmlns:v="urn:schemas-microsoft-com:vml" xmlns:wp14="http://schemas.microsoft.com/office/word/2010/wordprocessingDrawing" xmlns:wp="http://schemas.openxmlformats.org/drawingml/2006/wordprocessingDrawing" xmlns:w10="urn:schemas-microsoft-com:office:word" xmlns:w="http://schemas.openxmlformats.org/wordprocessingml/2006/main" xmlns:w14="http://schemas.microsoft.com/office/word/2010/wordml" xmlns:w15="http://schemas.microsoft.com/office/word/2012/wordml" xmlns:w16cex="http://schemas.microsoft.com/office/word/2018/wordml/cex" xmlns:w16cid="http://schemas.microsoft.com/office/word/2016/wordml/cid" xmlns:w16="http://schemas.microsoft.com/office/word/2018/wordml" xmlns:w16sdtdh="http://schemas.microsoft.com/office/word/2020/wordml/sdtdatahash" xmlns:w16se="http://schemas.microsoft.com/office/word/2015/wordml/symex" xmlns:wpg="http://schemas.microsoft.com/office/word/2010/wordprocessingGroup" xmlns:wpi="http://schemas.microsoft.com/office/word/2010/wordprocessingInk" xmlns:wne="http://schemas.microsoft.com/office/word/2006/wordml" xmlns:wps="http://schemas.microsoft.com/office/word/2010/wordprocessingShape" mc:Ignorable="w14 w15 w16se w16cid w16 w16cex w16sdtdh wp14">
   <w:body>
     <w:p>
-      <w:r>
-        <w:t>asdd</w:t>
+      <w:pPr>
+        <w:spacing w:line="240" w:lineRule="auto"/>
+        <w:jc w:val="center"/>
+        <w:rPr>
+          <w:rFonts w:ascii="Times New Roman" w:hAnsi="Times New Roman" w:cs="Times New Roman"/>
+          <w:b/>
+          <w:bCs/>
+          <w:color w:val="333333"/>
+          <w:sz w:val="30"/>
+          <w:szCs w:val="30"/>
+          <w:shd w:val="clear" w:color="auto" w:fill="FFFFFF"/>
+        </w:rPr>
+      </w:pPr>
+      <w:r>
+        <w:rPr>
+          <w:rFonts w:ascii="Times New Roman" w:hAnsi="Times New Roman" w:cs="Times New Roman"/>
+          <w:b/>
+          <w:bCs/>
+          <w:color w:val="333333"/>
+          <w:sz w:val="30"/>
+          <w:szCs w:val="30"/>
+          <w:shd w:val="clear" w:color="auto" w:fill="FFFFFF"/>
+        </w:rPr>
+        <w:t>3.</w:t>
+      </w:r>
+      <w:r>
+        <w:rPr>
+          <w:rFonts w:ascii="Times New Roman" w:hAnsi="Times New Roman" w:cs="Times New Roman"/>
+          <w:b/>
+          <w:bCs/>
+          <w:color w:val="333333"/>
+          <w:sz w:val="30"/>
+          <w:szCs w:val="30"/>
+          <w:shd w:val="clear" w:color="auto" w:fill="FFFFFF"/>
+        </w:rPr>
+        <w:t xml:space="preserve"> Count the subarrays having product less than k</w:t>
+      </w:r>
+    </w:p>
+    <w:p>
+      <w:pPr>
+        <w:spacing w:line="240" w:lineRule="auto"/>
+        <w:rPr>
+          <w:rFonts w:ascii="Times New Roman" w:hAnsi="Times New Roman" w:cs="Times New Roman"/>
+          <w:color w:val="333333"/>
+          <w:sz w:val="30"/>
+          <w:szCs w:val="30"/>
+          <w:shd w:val="clear" w:color="auto" w:fill="FFFFFF"/>
+        </w:rPr>
+      </w:pPr>
+      <w:r>
+        <w:rPr>
+          <w:rFonts w:ascii="Times New Roman" w:hAnsi="Times New Roman" w:cs="Times New Roman"/>
+          <w:color w:val="333333"/>
+          <w:sz w:val="30"/>
+          <w:szCs w:val="30"/>
+          <w:shd w:val="clear" w:color="auto" w:fill="FFFFFF"/>
+        </w:rPr>
+        <w:t>Given an array of positive numbers, the task is to find the number of possible contiguous subarrays having product less than a given number k.</w:t>
+      </w:r>
+    </w:p>
+    <w:p>
+      <w:pPr>
+        <w:spacing w:line="240" w:lineRule="auto"/>
+        <w:rPr>
+          <w:rFonts w:ascii="Times New Roman" w:hAnsi="Times New Roman" w:cs="Times New Roman"/>
+        </w:rPr>
+      </w:pPr>
+    </w:p>
+    <w:p>
+      <w:pPr>
+        <w:spacing w:line="240" w:lineRule="auto"/>
+        <w:rPr>
+          <w:rFonts w:ascii="Times New Roman" w:hAnsi="Times New Roman" w:cs="Times New Roman"/>
+        </w:rPr>
+      </w:pPr>
+      <w:r>
+        <w:rPr>
+          <w:rFonts w:ascii="Times New Roman" w:hAnsi="Times New Roman" w:cs="Times New Roman"/>
+        </w:rPr>
+        <w:t>//Initial Template for Java</w:t>
+      </w:r>
+    </w:p>
+    <w:p>
+      <w:pPr>
+        <w:spacing w:line="240" w:lineRule="auto"/>
+        <w:rPr>
+          <w:rFonts w:ascii="Times New Roman" w:hAnsi="Times New Roman" w:cs="Times New Roman"/>
+        </w:rPr>
+      </w:pPr>
+      <w:r>
+        <w:rPr>
+          <w:rFonts w:ascii="Times New Roman" w:hAnsi="Times New Roman" w:cs="Times New Roman"/>
+        </w:rPr>
+        <w:t xml:space="preserve">import </w:t>
+      </w:r>
+      <w:proofErr w:type="spellStart"/>
+      <w:r>
+        <w:rPr>
+          <w:rFonts w:ascii="Times New Roman" w:hAnsi="Times New Roman" w:cs="Times New Roman"/>
+        </w:rPr>
+        <w:t>java.util</w:t>
+      </w:r>
+      <w:proofErr w:type="spellEnd"/>
+      <w:r>
+        <w:rPr>
+          <w:rFonts w:ascii="Times New Roman" w:hAnsi="Times New Roman" w:cs="Times New Roman"/>
+        </w:rPr>
+        <w:t>.*;</w:t>
+      </w:r>
+    </w:p>
+    <w:p>
+      <w:pPr>
+        <w:spacing w:line="240" w:lineRule="auto"/>
+        <w:rPr>
+          <w:rFonts w:ascii="Times New Roman" w:hAnsi="Times New Roman" w:cs="Times New Roman"/>
+        </w:rPr>
+      </w:pPr>
+      <w:r>
+        <w:rPr>
+          <w:rFonts w:ascii="Times New Roman" w:hAnsi="Times New Roman" w:cs="Times New Roman"/>
+        </w:rPr>
+        <w:t xml:space="preserve">import </w:t>
+      </w:r>
+      <w:proofErr w:type="spellStart"/>
+      <w:r>
+        <w:rPr>
+          <w:rFonts w:ascii="Times New Roman" w:hAnsi="Times New Roman" w:cs="Times New Roman"/>
+        </w:rPr>
+        <w:t>java.lang</w:t>
+      </w:r>
+      <w:proofErr w:type="spellEnd"/>
+      <w:r>
+        <w:rPr>
+          <w:rFonts w:ascii="Times New Roman" w:hAnsi="Times New Roman" w:cs="Times New Roman"/>
+        </w:rPr>
+        <w:t>.*;</w:t>
+      </w:r>
+    </w:p>
+    <w:p>
+      <w:pPr>
+        <w:spacing w:line="240" w:lineRule="auto"/>
+        <w:rPr>
+          <w:rFonts w:ascii="Times New Roman" w:hAnsi="Times New Roman" w:cs="Times New Roman"/>
+        </w:rPr>
+      </w:pPr>
+      <w:r>
+        <w:rPr>
+          <w:rFonts w:ascii="Times New Roman" w:hAnsi="Times New Roman" w:cs="Times New Roman"/>
+        </w:rPr>
+        <w:t xml:space="preserve">import </w:t>
+      </w:r>
+      <w:proofErr w:type="gramStart"/>
+      <w:r>
+        <w:rPr>
+          <w:rFonts w:ascii="Times New Roman" w:hAnsi="Times New Roman" w:cs="Times New Roman"/>
+        </w:rPr>
+        <w:t>java.io.*</w:t>
+      </w:r>
+      <w:proofErr w:type="gramEnd"/>
+      <w:r>
+        <w:rPr>
+          <w:rFonts w:ascii="Times New Roman" w:hAnsi="Times New Roman" w:cs="Times New Roman"/>
+        </w:rPr>
+        <w:t>;</w:t>
+      </w:r>
+    </w:p>
+    <w:p>
+      <w:pPr>
+        <w:spacing w:line="240" w:lineRule="auto"/>
+        <w:rPr>
+          <w:rFonts w:ascii="Times New Roman" w:hAnsi="Times New Roman" w:cs="Times New Roman"/>
+        </w:rPr>
+      </w:pPr>
+      <w:r>
+        <w:rPr>
+          <w:rFonts w:ascii="Times New Roman" w:hAnsi="Times New Roman" w:cs="Times New Roman"/>
+        </w:rPr>
+        <w:t>class GFG {</w:t>
+      </w:r>
+    </w:p>
+    <w:p>
+      <w:pPr>
+        <w:spacing w:line="240" w:lineRule="auto"/>
+        <w:rPr>
+          <w:rFonts w:ascii="Times New Roman" w:hAnsi="Times New Roman" w:cs="Times New Roman"/>
+        </w:rPr>
+      </w:pPr>
+      <w:r>
+        <w:rPr>
+          <w:rFonts w:ascii="Times New Roman" w:hAnsi="Times New Roman" w:cs="Times New Roman"/>
+        </w:rPr>
+        <w:tab/>
+        <w:t xml:space="preserve">public static void </w:t>
+      </w:r>
+      <w:proofErr w:type="gramStart"/>
+      <w:r>
+        <w:rPr>
+          <w:rFonts w:ascii="Times New Roman" w:hAnsi="Times New Roman" w:cs="Times New Roman"/>
+        </w:rPr>
+        <w:t>main(</w:t>
+      </w:r>
+      <w:proofErr w:type="gramEnd"/>
+      <w:r>
+        <w:rPr>
+          <w:rFonts w:ascii="Times New Roman" w:hAnsi="Times New Roman" w:cs="Times New Roman"/>
+        </w:rPr>
+        <w:t xml:space="preserve">String[] </w:t>
+      </w:r>
+      <w:proofErr w:type="spellStart"/>
+      <w:r>
+        <w:rPr>
+          <w:rFonts w:ascii="Times New Roman" w:hAnsi="Times New Roman" w:cs="Times New Roman"/>
+        </w:rPr>
+        <w:t>args</w:t>
+      </w:r>
+      <w:proofErr w:type="spellEnd"/>
+      <w:r>
+        <w:rPr>
+          <w:rFonts w:ascii="Times New Roman" w:hAnsi="Times New Roman" w:cs="Times New Roman"/>
+        </w:rPr>
+        <w:t xml:space="preserve">) throws </w:t>
+      </w:r>
+      <w:proofErr w:type="spellStart"/>
+      <w:r>
+        <w:rPr>
+          <w:rFonts w:ascii="Times New Roman" w:hAnsi="Times New Roman" w:cs="Times New Roman"/>
+        </w:rPr>
+        <w:t>IOException</w:t>
+      </w:r>
+      <w:proofErr w:type="spellEnd"/>
+    </w:p>
+    <w:p>
+      <w:pPr>
+        <w:spacing w:line="240" w:lineRule="auto"/>
+        <w:rPr>
+          <w:rFonts w:ascii="Times New Roman" w:hAnsi="Times New Roman" w:cs="Times New Roman"/>
+        </w:rPr>
+      </w:pPr>
+      <w:r>
+        <w:rPr>
+          <w:rFonts w:ascii="Times New Roman" w:hAnsi="Times New Roman" w:cs="Times New Roman"/>
+        </w:rPr>
+        <w:tab/>
+        <w:t>{</w:t>
+      </w:r>
+    </w:p>
+    <w:p>
+      <w:pPr>
+        <w:spacing w:line="240" w:lineRule="auto"/>
+        <w:rPr>
+          <w:rFonts w:ascii="Times New Roman" w:hAnsi="Times New Roman" w:cs="Times New Roman"/>
+        </w:rPr>
+      </w:pPr>
+      <w:r>
+        <w:rPr>
+          <w:rFonts w:ascii="Times New Roman" w:hAnsi="Times New Roman" w:cs="Times New Roman"/>
+        </w:rPr>
+        <w:tab/>
+        <w:t xml:space="preserve">    </w:t>
+      </w:r>
+      <w:proofErr w:type="spellStart"/>
+      <w:r>
+        <w:rPr>
+          <w:rFonts w:ascii="Times New Roman" w:hAnsi="Times New Roman" w:cs="Times New Roman"/>
+        </w:rPr>
+        <w:t>BufferedReader</w:t>
+      </w:r>
+      <w:proofErr w:type="spellEnd"/>
+      <w:r>
+        <w:rPr>
+          <w:rFonts w:ascii="Times New Roman" w:hAnsi="Times New Roman" w:cs="Times New Roman"/>
+        </w:rPr>
+        <w:t xml:space="preserve"> </w:t>
+      </w:r>
+      <w:proofErr w:type="spellStart"/>
+      <w:r>
+        <w:rPr>
+          <w:rFonts w:ascii="Times New Roman" w:hAnsi="Times New Roman" w:cs="Times New Roman"/>
+        </w:rPr>
+        <w:t>br</w:t>
+      </w:r>
+      <w:proofErr w:type="spellEnd"/>
+      <w:r>
+        <w:rPr>
+          <w:rFonts w:ascii="Times New Roman" w:hAnsi="Times New Roman" w:cs="Times New Roman"/>
+        </w:rPr>
+        <w:t xml:space="preserve"> = new </w:t>
+      </w:r>
+      <w:proofErr w:type="spellStart"/>
+      <w:proofErr w:type="gramStart"/>
+      <w:r>
+        <w:rPr>
+          <w:rFonts w:ascii="Times New Roman" w:hAnsi="Times New Roman" w:cs="Times New Roman"/>
+        </w:rPr>
+        <w:t>BufferedReader</w:t>
+      </w:r>
+      <w:proofErr w:type="spellEnd"/>
+      <w:r>
+        <w:rPr>
+          <w:rFonts w:ascii="Times New Roman" w:hAnsi="Times New Roman" w:cs="Times New Roman"/>
+        </w:rPr>
+        <w:t>(</w:t>
+      </w:r>
+      <w:proofErr w:type="gramEnd"/>
+      <w:r>
+        <w:rPr>
+          <w:rFonts w:ascii="Times New Roman" w:hAnsi="Times New Roman" w:cs="Times New Roman"/>
+        </w:rPr>
+        <w:t xml:space="preserve">new </w:t>
+      </w:r>
+      <w:proofErr w:type="spellStart"/>
+      <w:r>
+        <w:rPr>
+          <w:rFonts w:ascii="Times New Roman" w:hAnsi="Times New Roman" w:cs="Times New Roman"/>
+        </w:rPr>
+        <w:t>InputStreamReader</w:t>
+      </w:r>
+      <w:proofErr w:type="spellEnd"/>
+      <w:r>
+        <w:rPr>
+          <w:rFonts w:ascii="Times New Roman" w:hAnsi="Times New Roman" w:cs="Times New Roman"/>
+        </w:rPr>
+        <w:t>(System.in));</w:t>
+      </w:r>
+    </w:p>
+    <w:p>
+      <w:pPr>
+        <w:spacing w:line="240" w:lineRule="auto"/>
+        <w:rPr>
+          <w:rFonts w:ascii="Times New Roman" w:hAnsi="Times New Roman" w:cs="Times New Roman"/>
+        </w:rPr>
+      </w:pPr>
+      <w:r>
+        <w:rPr>
+          <w:rFonts w:ascii="Times New Roman" w:hAnsi="Times New Roman" w:cs="Times New Roman"/>
+        </w:rPr>
+        <w:t xml:space="preserve">        int t = </w:t>
+      </w:r>
+      <w:proofErr w:type="spellStart"/>
+      <w:r>
+        <w:rPr>
+          <w:rFonts w:ascii="Times New Roman" w:hAnsi="Times New Roman" w:cs="Times New Roman"/>
+        </w:rPr>
+        <w:t>Integer.parseInt</w:t>
+      </w:r>
+      <w:proofErr w:type="spellEnd"/>
+      <w:r>
+        <w:rPr>
+          <w:rFonts w:ascii="Times New Roman" w:hAnsi="Times New Roman" w:cs="Times New Roman"/>
+        </w:rPr>
+        <w:t>(</w:t>
+      </w:r>
+      <w:proofErr w:type="spellStart"/>
+      <w:proofErr w:type="gramStart"/>
+      <w:r>
+        <w:rPr>
+          <w:rFonts w:ascii="Times New Roman" w:hAnsi="Times New Roman" w:cs="Times New Roman"/>
+        </w:rPr>
+        <w:t>br.readLine</w:t>
+      </w:r>
+      <w:proofErr w:type="spellEnd"/>
+      <w:proofErr w:type="gramEnd"/>
+      <w:r>
+        <w:rPr>
+          <w:rFonts w:ascii="Times New Roman" w:hAnsi="Times New Roman" w:cs="Times New Roman"/>
+        </w:rPr>
+        <w:t>().trim()); // Inputting the testcases</w:t>
+      </w:r>
+    </w:p>
+    <w:p>
+      <w:pPr>
+        <w:spacing w:line="240" w:lineRule="auto"/>
+        <w:rPr>
+          <w:rFonts w:ascii="Times New Roman" w:hAnsi="Times New Roman" w:cs="Times New Roman"/>
+        </w:rPr>
+      </w:pPr>
+      <w:r>
+        <w:rPr>
+          <w:rFonts w:ascii="Times New Roman" w:hAnsi="Times New Roman" w:cs="Times New Roman"/>
+        </w:rPr>
+        <w:t xml:space="preserve">        while(t--&gt;0)</w:t>
+      </w:r>
+    </w:p>
+    <w:p>
+      <w:pPr>
+        <w:spacing w:line="240" w:lineRule="auto"/>
+        <w:rPr>
+          <w:rFonts w:ascii="Times New Roman" w:hAnsi="Times New Roman" w:cs="Times New Roman"/>
+        </w:rPr>
+      </w:pPr>
+      <w:r>
+        <w:rPr>
+          <w:rFonts w:ascii="Times New Roman" w:hAnsi="Times New Roman" w:cs="Times New Roman"/>
+        </w:rPr>
+        <w:t xml:space="preserve">        {</w:t>
+      </w:r>
+    </w:p>
+    <w:p>
+      <w:pPr>
+        <w:spacing w:line="240" w:lineRule="auto"/>
+        <w:rPr>
+          <w:rFonts w:ascii="Times New Roman" w:hAnsi="Times New Roman" w:cs="Times New Roman"/>
+        </w:rPr>
+      </w:pPr>
+      <w:r>
+        <w:rPr>
+          <w:rFonts w:ascii="Times New Roman" w:hAnsi="Times New Roman" w:cs="Times New Roman"/>
+        </w:rPr>
+        <w:t xml:space="preserve">            </w:t>
+      </w:r>
+      <w:proofErr w:type="spellStart"/>
+      <w:r>
+        <w:rPr>
+          <w:rFonts w:ascii="Times New Roman" w:hAnsi="Times New Roman" w:cs="Times New Roman"/>
+        </w:rPr>
+        <w:t>StringTokenizer</w:t>
+      </w:r>
+      <w:proofErr w:type="spellEnd"/>
+      <w:r>
+        <w:rPr>
+          <w:rFonts w:ascii="Times New Roman" w:hAnsi="Times New Roman" w:cs="Times New Roman"/>
+        </w:rPr>
+        <w:t xml:space="preserve"> </w:t>
+      </w:r>
+      <w:proofErr w:type="spellStart"/>
+      <w:r>
+        <w:rPr>
+          <w:rFonts w:ascii="Times New Roman" w:hAnsi="Times New Roman" w:cs="Times New Roman"/>
+        </w:rPr>
+        <w:t>stt</w:t>
+      </w:r>
+      <w:proofErr w:type="spellEnd"/>
+      <w:r>
+        <w:rPr>
+          <w:rFonts w:ascii="Times New Roman" w:hAnsi="Times New Roman" w:cs="Times New Roman"/>
+        </w:rPr>
+        <w:t xml:space="preserve"> = new </w:t>
+      </w:r>
+      <w:proofErr w:type="spellStart"/>
+      <w:r>
+        <w:rPr>
+          <w:rFonts w:ascii="Times New Roman" w:hAnsi="Times New Roman" w:cs="Times New Roman"/>
+        </w:rPr>
+        <w:t>StringTokenizer</w:t>
+      </w:r>
+      <w:proofErr w:type="spellEnd"/>
+      <w:r>
+        <w:rPr>
+          <w:rFonts w:ascii="Times New Roman" w:hAnsi="Times New Roman" w:cs="Times New Roman"/>
+        </w:rPr>
+        <w:t>(</w:t>
+      </w:r>
+      <w:proofErr w:type="spellStart"/>
+      <w:proofErr w:type="gramStart"/>
+      <w:r>
+        <w:rPr>
+          <w:rFonts w:ascii="Times New Roman" w:hAnsi="Times New Roman" w:cs="Times New Roman"/>
+        </w:rPr>
+        <w:t>br.readLine</w:t>
+      </w:r>
+      <w:proofErr w:type="spellEnd"/>
+      <w:proofErr w:type="gramEnd"/>
+      <w:r>
+        <w:rPr>
+          <w:rFonts w:ascii="Times New Roman" w:hAnsi="Times New Roman" w:cs="Times New Roman"/>
+        </w:rPr>
+        <w:t>());</w:t>
+      </w:r>
+    </w:p>
+    <w:p>
+      <w:pPr>
+        <w:spacing w:line="240" w:lineRule="auto"/>
+        <w:rPr>
+          <w:rFonts w:ascii="Times New Roman" w:hAnsi="Times New Roman" w:cs="Times New Roman"/>
+        </w:rPr>
+      </w:pPr>
+      <w:r>
+        <w:rPr>
+          <w:rFonts w:ascii="Times New Roman" w:hAnsi="Times New Roman" w:cs="Times New Roman"/>
+        </w:rPr>
+        <w:t xml:space="preserve">             long n = </w:t>
+      </w:r>
+      <w:proofErr w:type="spellStart"/>
+      <w:r>
+        <w:rPr>
+          <w:rFonts w:ascii="Times New Roman" w:hAnsi="Times New Roman" w:cs="Times New Roman"/>
+        </w:rPr>
+        <w:t>Long.parseLong</w:t>
+      </w:r>
+      <w:proofErr w:type="spellEnd"/>
+      <w:r>
+        <w:rPr>
+          <w:rFonts w:ascii="Times New Roman" w:hAnsi="Times New Roman" w:cs="Times New Roman"/>
+        </w:rPr>
+        <w:t>(</w:t>
+      </w:r>
+      <w:proofErr w:type="spellStart"/>
+      <w:proofErr w:type="gramStart"/>
+      <w:r>
+        <w:rPr>
+          <w:rFonts w:ascii="Times New Roman" w:hAnsi="Times New Roman" w:cs="Times New Roman"/>
+        </w:rPr>
+        <w:t>stt.nextToken</w:t>
+      </w:r>
+      <w:proofErr w:type="spellEnd"/>
+      <w:proofErr w:type="gramEnd"/>
+      <w:r>
+        <w:rPr>
+          <w:rFonts w:ascii="Times New Roman" w:hAnsi="Times New Roman" w:cs="Times New Roman"/>
+        </w:rPr>
+        <w:t>());</w:t>
+      </w:r>
+    </w:p>
+    <w:p>
+      <w:pPr>
+        <w:spacing w:line="240" w:lineRule="auto"/>
+        <w:rPr>
+          <w:rFonts w:ascii="Times New Roman" w:hAnsi="Times New Roman" w:cs="Times New Roman"/>
+        </w:rPr>
+      </w:pPr>
+      <w:r>
+        <w:rPr>
+          <w:rFonts w:ascii="Times New Roman" w:hAnsi="Times New Roman" w:cs="Times New Roman"/>
+        </w:rPr>
+        <w:t xml:space="preserve">            long k = </w:t>
+      </w:r>
+      <w:proofErr w:type="spellStart"/>
+      <w:r>
+        <w:rPr>
+          <w:rFonts w:ascii="Times New Roman" w:hAnsi="Times New Roman" w:cs="Times New Roman"/>
+        </w:rPr>
+        <w:t>Long.parseLong</w:t>
+      </w:r>
+      <w:proofErr w:type="spellEnd"/>
+      <w:r>
+        <w:rPr>
+          <w:rFonts w:ascii="Times New Roman" w:hAnsi="Times New Roman" w:cs="Times New Roman"/>
+        </w:rPr>
+        <w:t>(</w:t>
+      </w:r>
+      <w:proofErr w:type="spellStart"/>
+      <w:proofErr w:type="gramStart"/>
+      <w:r>
+        <w:rPr>
+          <w:rFonts w:ascii="Times New Roman" w:hAnsi="Times New Roman" w:cs="Times New Roman"/>
+        </w:rPr>
+        <w:t>stt.nextToken</w:t>
+      </w:r>
+      <w:proofErr w:type="spellEnd"/>
+      <w:proofErr w:type="gramEnd"/>
+      <w:r>
+        <w:rPr>
+          <w:rFonts w:ascii="Times New Roman" w:hAnsi="Times New Roman" w:cs="Times New Roman"/>
+        </w:rPr>
+        <w:t>());</w:t>
+      </w:r>
+    </w:p>
+    <w:p>
+      <w:pPr>
+        <w:spacing w:line="240" w:lineRule="auto"/>
+        <w:rPr>
+          <w:rFonts w:ascii="Times New Roman" w:hAnsi="Times New Roman" w:cs="Times New Roman"/>
+        </w:rPr>
+      </w:pPr>
+      <w:r>
+        <w:rPr>
+          <w:rFonts w:ascii="Times New Roman" w:hAnsi="Times New Roman" w:cs="Times New Roman"/>
+        </w:rPr>
+        <w:t xml:space="preserve">           </w:t>
+      </w:r>
+      <w:r>
+        <w:rPr>
+          <w:rFonts w:ascii="Times New Roman" w:hAnsi="Times New Roman" w:cs="Times New Roman"/>
+        </w:rPr>
+        <w:t xml:space="preserve">long </w:t>
+      </w:r>
+      <w:proofErr w:type="gramStart"/>
+      <w:r>
+        <w:rPr>
+          <w:rFonts w:ascii="Times New Roman" w:hAnsi="Times New Roman" w:cs="Times New Roman"/>
+        </w:rPr>
+        <w:t>a[</w:t>
+      </w:r>
+      <w:proofErr w:type="gramEnd"/>
+      <w:r>
+        <w:rPr>
+          <w:rFonts w:ascii="Times New Roman" w:hAnsi="Times New Roman" w:cs="Times New Roman"/>
+        </w:rPr>
+        <w:t>] = new long[(int)(n)];</w:t>
+      </w:r>
+    </w:p>
+    <w:p>
+      <w:pPr>
+        <w:spacing w:line="240" w:lineRule="auto"/>
+        <w:rPr>
+          <w:rFonts w:ascii="Times New Roman" w:hAnsi="Times New Roman" w:cs="Times New Roman"/>
+        </w:rPr>
+      </w:pPr>
+      <w:r>
+        <w:rPr>
+          <w:rFonts w:ascii="Times New Roman" w:hAnsi="Times New Roman" w:cs="Times New Roman"/>
+        </w:rPr>
+        <w:t xml:space="preserve">            String </w:t>
+      </w:r>
+      <w:proofErr w:type="spellStart"/>
+      <w:proofErr w:type="gramStart"/>
+      <w:r>
+        <w:rPr>
+          <w:rFonts w:ascii="Times New Roman" w:hAnsi="Times New Roman" w:cs="Times New Roman"/>
+        </w:rPr>
+        <w:t>inputLine</w:t>
+      </w:r>
+      <w:proofErr w:type="spellEnd"/>
+      <w:r>
+        <w:rPr>
+          <w:rFonts w:ascii="Times New Roman" w:hAnsi="Times New Roman" w:cs="Times New Roman"/>
+        </w:rPr>
+        <w:t>[</w:t>
+      </w:r>
+      <w:proofErr w:type="gramEnd"/>
+      <w:r>
+        <w:rPr>
+          <w:rFonts w:ascii="Times New Roman" w:hAnsi="Times New Roman" w:cs="Times New Roman"/>
+        </w:rPr>
+        <w:t xml:space="preserve">] = </w:t>
+      </w:r>
+      <w:proofErr w:type="spellStart"/>
+      <w:r>
+        <w:rPr>
+          <w:rFonts w:ascii="Times New Roman" w:hAnsi="Times New Roman" w:cs="Times New Roman"/>
+        </w:rPr>
+        <w:t>br.readLine</w:t>
+      </w:r>
+      <w:proofErr w:type="spellEnd"/>
+      <w:r>
+        <w:rPr>
+          <w:rFonts w:ascii="Times New Roman" w:hAnsi="Times New Roman" w:cs="Times New Roman"/>
+        </w:rPr>
+        <w:t>().trim().split(" ");</w:t>
+      </w:r>
+    </w:p>
+    <w:p>
+      <w:pPr>
+        <w:spacing w:line="240" w:lineRule="auto"/>
+        <w:rPr>
+          <w:rFonts w:ascii="Times New Roman" w:hAnsi="Times New Roman" w:cs="Times New Roman"/>
+        </w:rPr>
+      </w:pPr>
+      <w:r>
+        <w:rPr>
+          <w:rFonts w:ascii="Times New Roman" w:hAnsi="Times New Roman" w:cs="Times New Roman"/>
+        </w:rPr>
+        <w:t xml:space="preserve">            for (int </w:t>
+      </w:r>
+      <w:proofErr w:type="spellStart"/>
+      <w:r>
+        <w:rPr>
+          <w:rFonts w:ascii="Times New Roman" w:hAnsi="Times New Roman" w:cs="Times New Roman"/>
+        </w:rPr>
+        <w:t>i</w:t>
+      </w:r>
+      <w:proofErr w:type="spellEnd"/>
+      <w:r>
+        <w:rPr>
+          <w:rFonts w:ascii="Times New Roman" w:hAnsi="Times New Roman" w:cs="Times New Roman"/>
+        </w:rPr>
+        <w:t xml:space="preserve"> = 0; </w:t>
+      </w:r>
+      <w:proofErr w:type="spellStart"/>
+      <w:r>
+        <w:rPr>
+          <w:rFonts w:ascii="Times New Roman" w:hAnsi="Times New Roman" w:cs="Times New Roman"/>
+        </w:rPr>
+        <w:t>i</w:t>
+      </w:r>
+      <w:proofErr w:type="spellEnd"/>
+      <w:r>
+        <w:rPr>
+          <w:rFonts w:ascii="Times New Roman" w:hAnsi="Times New Roman" w:cs="Times New Roman"/>
+        </w:rPr>
+        <w:t xml:space="preserve"> &lt; n; </w:t>
+      </w:r>
+      <w:proofErr w:type="spellStart"/>
+      <w:r>
+        <w:rPr>
+          <w:rFonts w:ascii="Times New Roman" w:hAnsi="Times New Roman" w:cs="Times New Roman"/>
+        </w:rPr>
+        <w:t>i</w:t>
+      </w:r>
+      <w:proofErr w:type="spellEnd"/>
+      <w:r>
+        <w:rPr>
+          <w:rFonts w:ascii="Times New Roman" w:hAnsi="Times New Roman" w:cs="Times New Roman"/>
+        </w:rPr>
+        <w:t>++) {</w:t>
+      </w:r>
+    </w:p>
+    <w:p>
+      <w:pPr>
+        <w:spacing w:line="240" w:lineRule="auto"/>
+        <w:rPr>
+          <w:rFonts w:ascii="Times New Roman" w:hAnsi="Times New Roman" w:cs="Times New Roman"/>
+        </w:rPr>
+      </w:pPr>
+      <w:r>
+        <w:rPr>
+          <w:rFonts w:ascii="Times New Roman" w:hAnsi="Times New Roman" w:cs="Times New Roman"/>
+        </w:rPr>
+        <w:t xml:space="preserve">                a[</w:t>
+      </w:r>
+      <w:proofErr w:type="spellStart"/>
+      <w:r>
+        <w:rPr>
+          <w:rFonts w:ascii="Times New Roman" w:hAnsi="Times New Roman" w:cs="Times New Roman"/>
+        </w:rPr>
+        <w:t>i</w:t>
+      </w:r>
+      <w:proofErr w:type="spellEnd"/>
+      <w:r>
+        <w:rPr>
+          <w:rFonts w:ascii="Times New Roman" w:hAnsi="Times New Roman" w:cs="Times New Roman"/>
+        </w:rPr>
+        <w:t xml:space="preserve">] = </w:t>
+      </w:r>
+      <w:proofErr w:type="spellStart"/>
+      <w:r>
+        <w:rPr>
+          <w:rFonts w:ascii="Times New Roman" w:hAnsi="Times New Roman" w:cs="Times New Roman"/>
+        </w:rPr>
+        <w:t>Long.parseLong</w:t>
+      </w:r>
+      <w:proofErr w:type="spellEnd"/>
+      <w:r>
+        <w:rPr>
+          <w:rFonts w:ascii="Times New Roman" w:hAnsi="Times New Roman" w:cs="Times New Roman"/>
+        </w:rPr>
+        <w:t>(</w:t>
+      </w:r>
+      <w:proofErr w:type="spellStart"/>
+      <w:r>
+        <w:rPr>
+          <w:rFonts w:ascii="Times New Roman" w:hAnsi="Times New Roman" w:cs="Times New Roman"/>
+        </w:rPr>
+        <w:t>inputLine</w:t>
+      </w:r>
+      <w:proofErr w:type="spellEnd"/>
+      <w:r>
+        <w:rPr>
+          <w:rFonts w:ascii="Times New Roman" w:hAnsi="Times New Roman" w:cs="Times New Roman"/>
+        </w:rPr>
+        <w:t>[</w:t>
+      </w:r>
+      <w:proofErr w:type="spellStart"/>
+      <w:r>
+        <w:rPr>
+          <w:rFonts w:ascii="Times New Roman" w:hAnsi="Times New Roman" w:cs="Times New Roman"/>
+        </w:rPr>
+        <w:t>i</w:t>
+      </w:r>
+      <w:proofErr w:type="spellEnd"/>
+      <w:r>
+        <w:rPr>
+          <w:rFonts w:ascii="Times New Roman" w:hAnsi="Times New Roman" w:cs="Times New Roman"/>
+        </w:rPr>
+        <w:t>]);</w:t>
+      </w:r>
+    </w:p>
+    <w:p>
+      <w:pPr>
+        <w:spacing w:line="240" w:lineRule="auto"/>
+        <w:rPr>
+          <w:rFonts w:ascii="Times New Roman" w:hAnsi="Times New Roman" w:cs="Times New Roman"/>
+        </w:rPr>
+      </w:pPr>
+      <w:r>
+        <w:rPr>
+          <w:rFonts w:ascii="Times New Roman" w:hAnsi="Times New Roman" w:cs="Times New Roman"/>
+        </w:rPr>
+        <w:t xml:space="preserve">            }</w:t>
+      </w:r>
+    </w:p>
+    <w:p>
+      <w:pPr>
+        <w:spacing w:line="240" w:lineRule="auto"/>
+        <w:rPr>
+          <w:rFonts w:ascii="Times New Roman" w:hAnsi="Times New Roman" w:cs="Times New Roman"/>
+        </w:rPr>
+      </w:pPr>
+      <w:r>
+        <w:rPr>
+          <w:rFonts w:ascii="Times New Roman" w:hAnsi="Times New Roman" w:cs="Times New Roman"/>
+        </w:rPr>
+        <w:t xml:space="preserve">            Solution </w:t>
+      </w:r>
+      <w:proofErr w:type="spellStart"/>
+      <w:r>
+        <w:rPr>
+          <w:rFonts w:ascii="Times New Roman" w:hAnsi="Times New Roman" w:cs="Times New Roman"/>
+        </w:rPr>
+        <w:t>obj</w:t>
+      </w:r>
+      <w:proofErr w:type="spellEnd"/>
+      <w:r>
+        <w:rPr>
+          <w:rFonts w:ascii="Times New Roman" w:hAnsi="Times New Roman" w:cs="Times New Roman"/>
+        </w:rPr>
+        <w:t xml:space="preserve"> = new </w:t>
+      </w:r>
+      <w:proofErr w:type="gramStart"/>
+      <w:r>
+        <w:rPr>
+          <w:rFonts w:ascii="Times New Roman" w:hAnsi="Times New Roman" w:cs="Times New Roman"/>
+        </w:rPr>
+        <w:t>Solution(</w:t>
+      </w:r>
+      <w:proofErr w:type="gramEnd"/>
+      <w:r>
+        <w:rPr>
+          <w:rFonts w:ascii="Times New Roman" w:hAnsi="Times New Roman" w:cs="Times New Roman"/>
+        </w:rPr>
+        <w:t>);</w:t>
+      </w:r>
+    </w:p>
+    <w:p>
+      <w:pPr>
+        <w:spacing w:line="240" w:lineRule="auto"/>
+        <w:rPr>
+          <w:rFonts w:ascii="Times New Roman" w:hAnsi="Times New Roman" w:cs="Times New Roman"/>
+        </w:rPr>
+      </w:pPr>
+      <w:r>
+        <w:rPr>
+          <w:rFonts w:ascii="Times New Roman" w:hAnsi="Times New Roman" w:cs="Times New Roman"/>
+        </w:rPr>
+        <w:t xml:space="preserve">            </w:t>
+      </w:r>
+      <w:proofErr w:type="spellStart"/>
+      <w:r>
+        <w:rPr>
+          <w:rFonts w:ascii="Times New Roman" w:hAnsi="Times New Roman" w:cs="Times New Roman"/>
+        </w:rPr>
+        <w:t>System.out.println</w:t>
+      </w:r>
+      <w:proofErr w:type="spellEnd"/>
+      <w:r>
+        <w:rPr>
+          <w:rFonts w:ascii="Times New Roman" w:hAnsi="Times New Roman" w:cs="Times New Roman"/>
+        </w:rPr>
+        <w:t>(</w:t>
+      </w:r>
+      <w:proofErr w:type="spellStart"/>
+      <w:proofErr w:type="gramStart"/>
+      <w:r>
+        <w:rPr>
+          <w:rFonts w:ascii="Times New Roman" w:hAnsi="Times New Roman" w:cs="Times New Roman"/>
+        </w:rPr>
+        <w:t>obj.countSubArrayProductLessThanK</w:t>
+      </w:r>
+      <w:proofErr w:type="spellEnd"/>
+      <w:proofErr w:type="gramEnd"/>
+      <w:r>
+        <w:rPr>
+          <w:rFonts w:ascii="Times New Roman" w:hAnsi="Times New Roman" w:cs="Times New Roman"/>
+        </w:rPr>
+        <w:t>(a, n, k));</w:t>
+      </w:r>
+    </w:p>
+    <w:p>
+      <w:pPr>
+        <w:spacing w:line="240" w:lineRule="auto"/>
+        <w:rPr>
+          <w:rFonts w:ascii="Times New Roman" w:hAnsi="Times New Roman" w:cs="Times New Roman"/>
+        </w:rPr>
+      </w:pPr>
+      <w:r>
+        <w:rPr>
+          <w:rFonts w:ascii="Times New Roman" w:hAnsi="Times New Roman" w:cs="Times New Roman"/>
+        </w:rPr>
+        <w:t xml:space="preserve">            </w:t>
+      </w:r>
+    </w:p>
+    <w:p>
+      <w:pPr>
+        <w:spacing w:line="240" w:lineRule="auto"/>
+        <w:rPr>
+          <w:rFonts w:ascii="Times New Roman" w:hAnsi="Times New Roman" w:cs="Times New Roman"/>
+        </w:rPr>
+      </w:pPr>
+      <w:r>
+        <w:rPr>
+          <w:rFonts w:ascii="Times New Roman" w:hAnsi="Times New Roman" w:cs="Times New Roman"/>
+        </w:rPr>
+        <w:t xml:space="preserve">        }</w:t>
+      </w:r>
+    </w:p>
+    <w:p>
+      <w:pPr>
+        <w:spacing w:line="240" w:lineRule="auto"/>
+        <w:rPr>
+          <w:rFonts w:ascii="Times New Roman" w:hAnsi="Times New Roman" w:cs="Times New Roman"/>
+        </w:rPr>
+      </w:pPr>
+      <w:r>
+        <w:rPr>
+          <w:rFonts w:ascii="Times New Roman" w:hAnsi="Times New Roman" w:cs="Times New Roman"/>
+        </w:rPr>
+        <w:tab/>
+        <w:t>}</w:t>
+      </w:r>
+    </w:p>
+    <w:p>
+      <w:pPr>
+        <w:spacing w:line="240" w:lineRule="auto"/>
+        <w:rPr>
+          <w:rFonts w:ascii="Times New Roman" w:hAnsi="Times New Roman" w:cs="Times New Roman"/>
+        </w:rPr>
+      </w:pPr>
+      <w:r>
+        <w:rPr>
+          <w:rFonts w:ascii="Times New Roman" w:hAnsi="Times New Roman" w:cs="Times New Roman"/>
+        </w:rPr>
+        <w:t>}</w:t>
+      </w:r>
+    </w:p>
+    <w:p>
+      <w:pPr>
+        <w:spacing w:line="240" w:lineRule="auto"/>
+        <w:rPr>
+          <w:rFonts w:ascii="Times New Roman" w:hAnsi="Times New Roman" w:cs="Times New Roman"/>
+          <w:b/>
+          <w:bCs/>
+        </w:rPr>
+      </w:pPr>
+      <w:r>
+        <w:rPr>
+          <w:rFonts w:ascii="Times New Roman" w:hAnsi="Times New Roman" w:cs="Times New Roman"/>
+          <w:b/>
+          <w:bCs/>
+        </w:rPr>
+        <w:t>class Solution {</w:t>
+      </w:r>
+    </w:p>
+    <w:p>
+      <w:pPr>
+        <w:spacing w:line="240" w:lineRule="auto"/>
+        <w:rPr>
+          <w:rFonts w:ascii="Times New Roman" w:hAnsi="Times New Roman" w:cs="Times New Roman"/>
+          <w:b/>
+          <w:bCs/>
+        </w:rPr>
+      </w:pPr>
+      <w:r>
+        <w:rPr>
+          <w:rFonts w:ascii="Times New Roman" w:hAnsi="Times New Roman" w:cs="Times New Roman"/>
+          <w:b/>
+          <w:bCs/>
+        </w:rPr>
+        <w:t xml:space="preserve">    public int </w:t>
+      </w:r>
+      <w:proofErr w:type="spellStart"/>
+      <w:proofErr w:type="gramStart"/>
+      <w:r>
+        <w:rPr>
+          <w:rFonts w:ascii="Times New Roman" w:hAnsi="Times New Roman" w:cs="Times New Roman"/>
+          <w:b/>
+          <w:bCs/>
+        </w:rPr>
+        <w:t>countSubArrayProductLessThanK</w:t>
+      </w:r>
+      <w:proofErr w:type="spellEnd"/>
+      <w:r>
+        <w:rPr>
+          <w:rFonts w:ascii="Times New Roman" w:hAnsi="Times New Roman" w:cs="Times New Roman"/>
+          <w:b/>
+          <w:bCs/>
+        </w:rPr>
+        <w:t>(</w:t>
+      </w:r>
+      <w:proofErr w:type="gramEnd"/>
+      <w:r>
+        <w:rPr>
+          <w:rFonts w:ascii="Times New Roman" w:hAnsi="Times New Roman" w:cs="Times New Roman"/>
+          <w:b/>
+          <w:bCs/>
+        </w:rPr>
+        <w:t>long a[], long n, long k)</w:t>
+      </w:r>
+    </w:p>
+    <w:p>
+      <w:pPr>
+        <w:spacing w:line="240" w:lineRule="auto"/>
+        <w:rPr>
+          <w:rFonts w:ascii="Times New Roman" w:hAnsi="Times New Roman" w:cs="Times New Roman"/>
+          <w:b/>
+          <w:bCs/>
+        </w:rPr>
+      </w:pPr>
+      <w:r>
+        <w:rPr>
+          <w:rFonts w:ascii="Times New Roman" w:hAnsi="Times New Roman" w:cs="Times New Roman"/>
+          <w:b/>
+          <w:bCs/>
+        </w:rPr>
+        <w:t xml:space="preserve">    {</w:t>
+      </w:r>
+    </w:p>
+    <w:p>
+      <w:pPr>
+        <w:spacing w:line="240" w:lineRule="auto"/>
+        <w:rPr>
+          <w:rFonts w:ascii="Times New Roman" w:hAnsi="Times New Roman" w:cs="Times New Roman"/>
+          <w:b/>
+          <w:bCs/>
+        </w:rPr>
+      </w:pPr>
+      <w:r>
+        <w:rPr>
+          <w:rFonts w:ascii="Times New Roman" w:hAnsi="Times New Roman" w:cs="Times New Roman"/>
+          <w:b/>
+          <w:bCs/>
+        </w:rPr>
+        <w:t xml:space="preserve">       int </w:t>
+      </w:r>
+      <w:proofErr w:type="spellStart"/>
+      <w:r>
+        <w:rPr>
+          <w:rFonts w:ascii="Times New Roman" w:hAnsi="Times New Roman" w:cs="Times New Roman"/>
+          <w:b/>
+          <w:bCs/>
+        </w:rPr>
+        <w:t>ans</w:t>
+      </w:r>
+      <w:proofErr w:type="spellEnd"/>
+      <w:r>
+        <w:rPr>
+          <w:rFonts w:ascii="Times New Roman" w:hAnsi="Times New Roman" w:cs="Times New Roman"/>
+          <w:b/>
+          <w:bCs/>
+        </w:rPr>
+        <w:t>=0;</w:t>
+      </w:r>
+    </w:p>
+    <w:p>
+      <w:pPr>
+        <w:spacing w:line="240" w:lineRule="auto"/>
+        <w:rPr>
+          <w:rFonts w:ascii="Times New Roman" w:hAnsi="Times New Roman" w:cs="Times New Roman"/>
+          <w:b/>
+          <w:bCs/>
+        </w:rPr>
+      </w:pPr>
+      <w:r>
+        <w:rPr>
+          <w:rFonts w:ascii="Times New Roman" w:hAnsi="Times New Roman" w:cs="Times New Roman"/>
+          <w:b/>
+          <w:bCs/>
+        </w:rPr>
+        <w:lastRenderedPageBreak/>
+        <w:tab/>
+        <w:t xml:space="preserve">   int </w:t>
+      </w:r>
+      <w:proofErr w:type="spellStart"/>
+      <w:r>
+        <w:rPr>
+          <w:rFonts w:ascii="Times New Roman" w:hAnsi="Times New Roman" w:cs="Times New Roman"/>
+          <w:b/>
+          <w:bCs/>
+        </w:rPr>
+        <w:t>i</w:t>
+      </w:r>
+      <w:proofErr w:type="spellEnd"/>
+      <w:r>
+        <w:rPr>
+          <w:rFonts w:ascii="Times New Roman" w:hAnsi="Times New Roman" w:cs="Times New Roman"/>
+          <w:b/>
+          <w:bCs/>
+        </w:rPr>
+        <w:t>=</w:t>
+      </w:r>
+      <w:proofErr w:type="gramStart"/>
+      <w:r>
+        <w:rPr>
+          <w:rFonts w:ascii="Times New Roman" w:hAnsi="Times New Roman" w:cs="Times New Roman"/>
+          <w:b/>
+          <w:bCs/>
+        </w:rPr>
+        <w:t>0,j</w:t>
+      </w:r>
+      <w:proofErr w:type="gramEnd"/>
+      <w:r>
+        <w:rPr>
+          <w:rFonts w:ascii="Times New Roman" w:hAnsi="Times New Roman" w:cs="Times New Roman"/>
+          <w:b/>
+          <w:bCs/>
+        </w:rPr>
+        <w:t>=0;</w:t>
+      </w:r>
+    </w:p>
+    <w:p>
+      <w:pPr>
+        <w:spacing w:line="240" w:lineRule="auto"/>
+        <w:rPr>
+          <w:rFonts w:ascii="Times New Roman" w:hAnsi="Times New Roman" w:cs="Times New Roman"/>
+          <w:b/>
+          <w:bCs/>
+        </w:rPr>
+      </w:pPr>
+      <w:r>
+        <w:rPr>
+          <w:rFonts w:ascii="Times New Roman" w:hAnsi="Times New Roman" w:cs="Times New Roman"/>
+          <w:b/>
+          <w:bCs/>
+        </w:rPr>
+        <w:tab/>
+        <w:t xml:space="preserve">   long product=1;</w:t>
+      </w:r>
+    </w:p>
+    <w:p>
+      <w:pPr>
+        <w:spacing w:line="240" w:lineRule="auto"/>
+        <w:rPr>
+          <w:rFonts w:ascii="Times New Roman" w:hAnsi="Times New Roman" w:cs="Times New Roman"/>
+          <w:b/>
+          <w:bCs/>
+        </w:rPr>
+      </w:pPr>
+      <w:r>
+        <w:rPr>
+          <w:rFonts w:ascii="Times New Roman" w:hAnsi="Times New Roman" w:cs="Times New Roman"/>
+          <w:b/>
+          <w:bCs/>
+        </w:rPr>
+        <w:tab/>
+        <w:t xml:space="preserve">   </w:t>
+      </w:r>
+      <w:proofErr w:type="gramStart"/>
+      <w:r>
+        <w:rPr>
+          <w:rFonts w:ascii="Times New Roman" w:hAnsi="Times New Roman" w:cs="Times New Roman"/>
+          <w:b/>
+          <w:bCs/>
+        </w:rPr>
+        <w:t>while(</w:t>
+      </w:r>
+      <w:proofErr w:type="spellStart"/>
+      <w:proofErr w:type="gramEnd"/>
+      <w:r>
+        <w:rPr>
+          <w:rFonts w:ascii="Times New Roman" w:hAnsi="Times New Roman" w:cs="Times New Roman"/>
+          <w:b/>
+          <w:bCs/>
+        </w:rPr>
+        <w:t>i</w:t>
+      </w:r>
+      <w:proofErr w:type="spellEnd"/>
+      <w:r>
+        <w:rPr>
+          <w:rFonts w:ascii="Times New Roman" w:hAnsi="Times New Roman" w:cs="Times New Roman"/>
+          <w:b/>
+          <w:bCs/>
+        </w:rPr>
+        <w:t>&lt;n &amp;&amp; j&lt;n){</w:t>
+      </w:r>
+    </w:p>
+    <w:p>
+      <w:pPr>
+        <w:spacing w:line="240" w:lineRule="auto"/>
+        <w:rPr>
+          <w:rFonts w:ascii="Times New Roman" w:hAnsi="Times New Roman" w:cs="Times New Roman"/>
+          <w:b/>
+          <w:bCs/>
+        </w:rPr>
+      </w:pPr>
+      <w:r>
+        <w:rPr>
+          <w:rFonts w:ascii="Times New Roman" w:hAnsi="Times New Roman" w:cs="Times New Roman"/>
+          <w:b/>
+          <w:bCs/>
+        </w:rPr>
+        <w:tab/>
+        <w:t xml:space="preserve">       product*=a[j];</w:t>
+      </w:r>
+    </w:p>
+    <w:p>
+      <w:pPr>
+        <w:spacing w:line="240" w:lineRule="auto"/>
+        <w:rPr>
+          <w:rFonts w:ascii="Times New Roman" w:hAnsi="Times New Roman" w:cs="Times New Roman"/>
+          <w:b/>
+          <w:bCs/>
+        </w:rPr>
+      </w:pPr>
+      <w:r>
+        <w:rPr>
+          <w:rFonts w:ascii="Times New Roman" w:hAnsi="Times New Roman" w:cs="Times New Roman"/>
+          <w:b/>
+          <w:bCs/>
+        </w:rPr>
+        <w:tab/>
+        <w:t xml:space="preserve">       </w:t>
+      </w:r>
+      <w:proofErr w:type="gramStart"/>
+      <w:r>
+        <w:rPr>
+          <w:rFonts w:ascii="Times New Roman" w:hAnsi="Times New Roman" w:cs="Times New Roman"/>
+          <w:b/>
+          <w:bCs/>
+        </w:rPr>
+        <w:t>while(</w:t>
+      </w:r>
+      <w:proofErr w:type="spellStart"/>
+      <w:proofErr w:type="gramEnd"/>
+      <w:r>
+        <w:rPr>
+          <w:rFonts w:ascii="Times New Roman" w:hAnsi="Times New Roman" w:cs="Times New Roman"/>
+          <w:b/>
+          <w:bCs/>
+        </w:rPr>
+        <w:t>i</w:t>
+      </w:r>
+      <w:proofErr w:type="spellEnd"/>
+      <w:r>
+        <w:rPr>
+          <w:rFonts w:ascii="Times New Roman" w:hAnsi="Times New Roman" w:cs="Times New Roman"/>
+          <w:b/>
+          <w:bCs/>
+        </w:rPr>
+        <w:t>&lt;=j &amp;&amp; product&gt;=k)</w:t>
+      </w:r>
+    </w:p>
+    <w:p>
+      <w:pPr>
+        <w:spacing w:line="240" w:lineRule="auto"/>
+        <w:rPr>
+          <w:rFonts w:ascii="Times New Roman" w:hAnsi="Times New Roman" w:cs="Times New Roman"/>
+          <w:b/>
+          <w:bCs/>
+        </w:rPr>
+      </w:pPr>
+      <w:r>
+        <w:rPr>
+          <w:rFonts w:ascii="Times New Roman" w:hAnsi="Times New Roman" w:cs="Times New Roman"/>
+          <w:b/>
+          <w:bCs/>
+        </w:rPr>
+        <w:tab/>
+        <w:t xml:space="preserve">        product/=a[</w:t>
+      </w:r>
+      <w:proofErr w:type="spellStart"/>
+      <w:r>
+        <w:rPr>
+          <w:rFonts w:ascii="Times New Roman" w:hAnsi="Times New Roman" w:cs="Times New Roman"/>
+          <w:b/>
+          <w:bCs/>
+        </w:rPr>
+        <w:t>i</w:t>
+      </w:r>
+      <w:proofErr w:type="spellEnd"/>
+      <w:r>
+        <w:rPr>
+          <w:rFonts w:ascii="Times New Roman" w:hAnsi="Times New Roman" w:cs="Times New Roman"/>
+          <w:b/>
+          <w:bCs/>
+        </w:rPr>
+        <w:t>++];</w:t>
+      </w:r>
+    </w:p>
+    <w:p>
+      <w:pPr>
+        <w:spacing w:line="240" w:lineRule="auto"/>
+        <w:rPr>
+          <w:rFonts w:ascii="Times New Roman" w:hAnsi="Times New Roman" w:cs="Times New Roman"/>
+          <w:b/>
+          <w:bCs/>
+        </w:rPr>
+      </w:pPr>
+      <w:r>
+        <w:rPr>
+          <w:rFonts w:ascii="Times New Roman" w:hAnsi="Times New Roman" w:cs="Times New Roman"/>
+          <w:b/>
+          <w:bCs/>
+        </w:rPr>
+        <w:tab/>
+        <w:t xml:space="preserve">        </w:t>
+      </w:r>
+      <w:proofErr w:type="spellStart"/>
+      <w:r>
+        <w:rPr>
+          <w:rFonts w:ascii="Times New Roman" w:hAnsi="Times New Roman" w:cs="Times New Roman"/>
+          <w:b/>
+          <w:bCs/>
+        </w:rPr>
+        <w:t>ans</w:t>
+      </w:r>
+      <w:proofErr w:type="spellEnd"/>
+      <w:r>
+        <w:rPr>
+          <w:rFonts w:ascii="Times New Roman" w:hAnsi="Times New Roman" w:cs="Times New Roman"/>
+          <w:b/>
+          <w:bCs/>
+        </w:rPr>
+        <w:t>+=(j-i+1);</w:t>
+      </w:r>
+    </w:p>
+    <w:p>
+      <w:pPr>
+        <w:spacing w:line="240" w:lineRule="auto"/>
+        <w:rPr>
+          <w:rFonts w:ascii="Times New Roman" w:hAnsi="Times New Roman" w:cs="Times New Roman"/>
+          <w:b/>
+          <w:bCs/>
+        </w:rPr>
+      </w:pPr>
+      <w:r>
+        <w:rPr>
+          <w:rFonts w:ascii="Times New Roman" w:hAnsi="Times New Roman" w:cs="Times New Roman"/>
+          <w:b/>
+          <w:bCs/>
+        </w:rPr>
+        <w:tab/>
+        <w:t xml:space="preserve">        ++j;</w:t>
+      </w:r>
+    </w:p>
+    <w:p>
+      <w:pPr>
+        <w:spacing w:line="240" w:lineRule="auto"/>
+        <w:rPr>
+          <w:rFonts w:ascii="Times New Roman" w:hAnsi="Times New Roman" w:cs="Times New Roman"/>
+          <w:b/>
+          <w:bCs/>
+        </w:rPr>
+      </w:pPr>
+      <w:r>
+        <w:rPr>
+          <w:rFonts w:ascii="Times New Roman" w:hAnsi="Times New Roman" w:cs="Times New Roman"/>
+          <w:b/>
+          <w:bCs/>
+        </w:rPr>
+        <w:tab/>
+        <w:t xml:space="preserve">   }</w:t>
+      </w:r>
+    </w:p>
+    <w:p>
+      <w:pPr>
+        <w:spacing w:line="240" w:lineRule="auto"/>
+        <w:rPr>
+          <w:rFonts w:ascii="Times New Roman" w:hAnsi="Times New Roman" w:cs="Times New Roman"/>
+          <w:b/>
+          <w:bCs/>
+        </w:rPr>
+      </w:pPr>
+      <w:r>
+        <w:rPr>
+          <w:rFonts w:ascii="Times New Roman" w:hAnsi="Times New Roman" w:cs="Times New Roman"/>
+          <w:b/>
+          <w:bCs/>
+        </w:rPr>
+        <w:tab/>
+        <w:t xml:space="preserve">   return </w:t>
+      </w:r>
+      <w:proofErr w:type="spellStart"/>
+      <w:r>
+        <w:rPr>
+          <w:rFonts w:ascii="Times New Roman" w:hAnsi="Times New Roman" w:cs="Times New Roman"/>
+          <w:b/>
+          <w:bCs/>
+        </w:rPr>
+        <w:t>ans</w:t>
+      </w:r>
+      <w:proofErr w:type="spellEnd"/>
+      <w:r>
+        <w:rPr>
+          <w:rFonts w:ascii="Times New Roman" w:hAnsi="Times New Roman" w:cs="Times New Roman"/>
+          <w:b/>
+          <w:bCs/>
+        </w:rPr>
+        <w:t>;</w:t>
+      </w:r>
+    </w:p>
+    <w:p>
+      <w:pPr>
+        <w:spacing w:line="240" w:lineRule="auto"/>
+        <w:rPr>
+          <w:rFonts w:ascii="Times New Roman" w:hAnsi="Times New Roman" w:cs="Times New Roman"/>
+          <w:b/>
+          <w:bCs/>
+        </w:rPr>
+      </w:pPr>
+      <w:r>
+        <w:rPr>
+          <w:rFonts w:ascii="Times New Roman" w:hAnsi="Times New Roman" w:cs="Times New Roman"/>
+          <w:b/>
+          <w:bCs/>
+        </w:rPr>
+        <w:t xml:space="preserve">    }</w:t>
+      </w:r>
+    </w:p>
+    <w:p>
+      <w:pPr>
+        <w:spacing w:line="240" w:lineRule="auto"/>
+        <w:rPr>
+          <w:rFonts w:ascii="Times New Roman" w:hAnsi="Times New Roman" w:cs="Times New Roman"/>
+          <w:b/>
+          <w:bCs/>
+        </w:rPr>
+      </w:pPr>
+      <w:r>
+        <w:rPr>
+          <w:rFonts w:ascii="Times New Roman" w:hAnsi="Times New Roman" w:cs="Times New Roman"/>
+          <w:b/>
+          <w:bCs/>
+        </w:rPr>
+        <w:t>}</w:t>
       </w:r>
     </w:p>
     <w:sectPr>

</xml_diff>